<commit_message>
Add SQS durability layer for async mapping requests
- Add NexusSqsTriggerLambda: consumes SQS messages, starts Step Functions
- Add NexusDlqRedriveLambda: redrives failed messages after bug fixes
- Update NexusAsyncAPIHandlerLambda: publishes to SQS instead of direct workflow start
- Add CDK infrastructure: MappingRequestQueue, DLQ, MappingJobs table
- Update documentation: CLAUDE.md, README.md, design docs
- Organize working markdown files into claude-working-docs folders

This implements the SQS-based durable processing pattern from HLD Section 6.1.1,
ensuring API requests are preserved during failures and can be reprocessed after fixes.

🤖 Generated with [Claude Code](https://claude.com/claude-code)

Co-Authored-By: Claude <noreply@anthropic.com>
</commit_message>
<xml_diff>
--- a/design docs/Nexus - Package Architecture and Pipeline Guide.docx
+++ b/design docs/Nexus - Package Architecture and Pipeline Guide.docx
@@ -1302,9 +1302,9 @@
       <w:pPr>
         <w:pStyle w:val="Heading3"/>
       </w:pPr>
-      <w:bookmarkStart w:id="27" w:name="async-mapping-pipeline"/>
-      <w:r>
-        <w:t xml:space="preserve">2.2 Async Mapping Pipeline</w:t>
+      <w:bookmarkStart w:id="27" w:name="X10b88ac10a28c778563e798cf976cc4acd0c1fe"/>
+      <w:r>
+        <w:t xml:space="preserve">2.2 Async Mapping Pipeline (with SQS Durability)</w:t>
       </w:r>
       <w:bookmarkEnd w:id="27"/>
     </w:p>
@@ -1316,7 +1316,7 @@
         <w:rPr>
           <w:rStyle w:val="VerbatimChar"/>
         </w:rPr>
-        <w:t xml:space="preserve">┌─────────────┐     ┌─────────────┐     ┌─────────────────────────────────────┐</w:t>
+        <w:t xml:space="preserve">┌─────────────┐     ┌─────────────┐     ┌───────────────┐     ┌─────────────┐</w:t>
       </w:r>
       <w:r>
         <w:br/>
@@ -1325,7 +1325,7 @@
         <w:rPr>
           <w:rStyle w:val="VerbatimChar"/>
         </w:rPr>
-        <w:t xml:space="preserve">│ POST        │     │ Async API   │     │         Step Functions              │</w:t>
+        <w:t xml:space="preserve">│ POST        │     │ Async API   │     │ Mapping       │     │ SQS Trigger │</w:t>
       </w:r>
       <w:r>
         <w:br/>
@@ -1334,7 +1334,7 @@
         <w:rPr>
           <w:rStyle w:val="VerbatimChar"/>
         </w:rPr>
-        <w:t xml:space="preserve">│ /mappings   │────▶│   Lambda    │────▶│                                     │</w:t>
+        <w:t xml:space="preserve">│ /mappings   │────▶│   Lambda    │────▶│ Request Queue │────▶│   Lambda    │</w:t>
       </w:r>
       <w:r>
         <w:br/>
@@ -1343,7 +1343,7 @@
         <w:rPr>
           <w:rStyle w:val="VerbatimChar"/>
         </w:rPr>
-        <w:t xml:space="preserve">└─────────────┘     └─────────────┘     │  ┌─────────────────────────────┐   │</w:t>
+        <w:t xml:space="preserve">└─────────────┘     └─────────────┘     └───────────────┘     └─────────────┘</w:t>
       </w:r>
       <w:r>
         <w:br/>
@@ -1352,7 +1352,7 @@
         <w:rPr>
           <w:rStyle w:val="VerbatimChar"/>
         </w:rPr>
-        <w:t xml:space="preserve">                                        │  │ 1. ValidateControl          │   │</w:t>
+        <w:t xml:space="preserve">                           │                    │                     │</w:t>
       </w:r>
       <w:r>
         <w:br/>
@@ -1361,7 +1361,7 @@
         <w:rPr>
           <w:rStyle w:val="VerbatimChar"/>
         </w:rPr>
-        <w:t xml:space="preserve">┌─────────────┐                         │  │ 2. CheckEnrichment          │   │</w:t>
+        <w:t xml:space="preserve">                           ▼                    ▼ (on failure)        ▼</w:t>
       </w:r>
       <w:r>
         <w:br/>
@@ -1370,7 +1370,7 @@
         <w:rPr>
           <w:rStyle w:val="VerbatimChar"/>
         </w:rPr>
-        <w:t xml:space="preserve">│ GET         │     ┌─────────────┐     │  │ 3. [RunEnrichment]          │   │</w:t>
+        <w:t xml:space="preserve">                    ┌─────────────┐     ┌───────────────┐   ┌─────────────────────────────┐</w:t>
       </w:r>
       <w:r>
         <w:br/>
@@ -1379,7 +1379,7 @@
         <w:rPr>
           <w:rStyle w:val="VerbatimChar"/>
         </w:rPr>
-        <w:t xml:space="preserve">│ /mappings/  │────▶│ Status API  │     │  │ 4. ScienceOrchestrator      │   │</w:t>
+        <w:t xml:space="preserve">                    │ MappingJobs │     │ Mapping       │   │      Step Functions         │</w:t>
       </w:r>
       <w:r>
         <w:br/>
@@ -1388,7 +1388,7 @@
         <w:rPr>
           <w:rStyle w:val="VerbatimChar"/>
         </w:rPr>
-        <w:t xml:space="preserve">│ {id}        │     │   Lambda    │     │  │ 5. Map(ReasoningAgent)      │   │</w:t>
+        <w:t xml:space="preserve">                    │  (PENDING)  │     │ Request DLQ   │   │                             │</w:t>
       </w:r>
       <w:r>
         <w:br/>
@@ -1397,7 +1397,7 @@
         <w:rPr>
           <w:rStyle w:val="VerbatimChar"/>
         </w:rPr>
-        <w:t xml:space="preserve">└─────────────┘     └─────────────┘     │  │ 6. JobUpdater               │   │</w:t>
+        <w:t xml:space="preserve">                    └─────────────┘     └───────────────┘   │ 1. ValidateControl          │</w:t>
       </w:r>
       <w:r>
         <w:br/>
@@ -1406,7 +1406,7 @@
         <w:rPr>
           <w:rStyle w:val="VerbatimChar"/>
         </w:rPr>
-        <w:t xml:space="preserve">                                        │  └─────────────────────────────┘   │</w:t>
+        <w:t xml:space="preserve">                                               │            │ 2. CheckEnrichment          │</w:t>
       </w:r>
       <w:r>
         <w:br/>
@@ -1415,7 +1415,7 @@
         <w:rPr>
           <w:rStyle w:val="VerbatimChar"/>
         </w:rPr>
-        <w:t xml:space="preserve">                                        └─────────────────────────────────────┘</w:t>
+        <w:t xml:space="preserve">┌─────────────┐     ┌─────────────┐            ▼            │ 3. [RunEnrichment]          │</w:t>
       </w:r>
       <w:r>
         <w:br/>
@@ -1424,7 +1424,7 @@
         <w:rPr>
           <w:rStyle w:val="VerbatimChar"/>
         </w:rPr>
-        <w:t xml:space="preserve">                                                        │</w:t>
+        <w:t xml:space="preserve">│ GET         │     │ Status API  │     ┌─────────────┐    │ 4. ScienceOrchestrator      │</w:t>
       </w:r>
       <w:r>
         <w:br/>
@@ -1433,7 +1433,7 @@
         <w:rPr>
           <w:rStyle w:val="VerbatimChar"/>
         </w:rPr>
-        <w:t xml:space="preserve">                    ┌───────────────────────────────────┼───────────────────┐</w:t>
+        <w:t xml:space="preserve">│ /mappings/  │────▶│   Lambda    │     │ DLQ Redrive │    │ 5. Map(ReasoningAgent)      │</w:t>
       </w:r>
       <w:r>
         <w:br/>
@@ -1442,7 +1442,7 @@
         <w:rPr>
           <w:rStyle w:val="VerbatimChar"/>
         </w:rPr>
-        <w:t xml:space="preserve">                    │                                   │                   │</w:t>
+        <w:t xml:space="preserve">│ {id}        │     │             │     │   Lambda    │    │ 6. JobUpdater               │</w:t>
       </w:r>
       <w:r>
         <w:br/>
@@ -1451,7 +1451,7 @@
         <w:rPr>
           <w:rStyle w:val="VerbatimChar"/>
         </w:rPr>
-        <w:t xml:space="preserve">                    ▼                                   ▼                   ▼</w:t>
+        <w:t xml:space="preserve">└─────────────┘     └─────────────┘     └─────────────┘    └─────────────────────────────┘</w:t>
       </w:r>
       <w:r>
         <w:br/>
@@ -1460,7 +1460,7 @@
         <w:rPr>
           <w:rStyle w:val="VerbatimChar"/>
         </w:rPr>
-        <w:t xml:space="preserve">          ┌─────────────────┐              ┌─────────────────┐   ┌─────────────────┐</w:t>
+        <w:t xml:space="preserve">                                               │                         │</w:t>
       </w:r>
       <w:r>
         <w:br/>
@@ -1469,7 +1469,7 @@
         <w:rPr>
           <w:rStyle w:val="VerbatimChar"/>
         </w:rPr>
-        <w:t xml:space="preserve">          │ NexusECSService │              │ NexusStrands    │   │    DynamoDB     │</w:t>
+        <w:t xml:space="preserve">                                               └──────▶ (after fix) ─────┘</w:t>
       </w:r>
       <w:r>
         <w:br/>
@@ -1478,7 +1478,7 @@
         <w:rPr>
           <w:rStyle w:val="VerbatimChar"/>
         </w:rPr>
-        <w:t xml:space="preserve">          │ (GPU ML Models) │              │ AgentService    │   │     Tables      │</w:t>
+        <w:t xml:space="preserve">                                                                         │</w:t>
       </w:r>
       <w:r>
         <w:br/>
@@ -1487,7 +1487,7 @@
         <w:rPr>
           <w:rStyle w:val="VerbatimChar"/>
         </w:rPr>
-        <w:t xml:space="preserve">          │                 │              │ (Claude Agents) │   │                 │</w:t>
+        <w:t xml:space="preserve">                    ┌────────────────────────────────────────────────────┼───────────────────┐</w:t>
       </w:r>
       <w:r>
         <w:br/>
@@ -1496,7 +1496,7 @@
         <w:rPr>
           <w:rStyle w:val="VerbatimChar"/>
         </w:rPr>
-        <w:t xml:space="preserve">          │ • Qwen Embed    │              │                 │   │ • Jobs          │</w:t>
+        <w:t xml:space="preserve">                    │                                                    │                   │</w:t>
       </w:r>
       <w:r>
         <w:br/>
@@ -1505,7 +1505,7 @@
         <w:rPr>
           <w:rStyle w:val="VerbatimChar"/>
         </w:rPr>
-        <w:t xml:space="preserve">          │ • ModernBERT    │              │ • Enrichment    │   │ • Mappings      │</w:t>
+        <w:t xml:space="preserve">                    ▼                                                    ▼                   ▼</w:t>
       </w:r>
       <w:r>
         <w:br/>
@@ -1514,7 +1514,7 @@
         <w:rPr>
           <w:rStyle w:val="VerbatimChar"/>
         </w:rPr>
-        <w:t xml:space="preserve">          │   Reranker      │              │ • Reasoning     │   │ • Controls      │</w:t>
+        <w:t xml:space="preserve">          ┌─────────────────┐                               ┌─────────────────┐   ┌─────────────────┐</w:t>
       </w:r>
       <w:r>
         <w:br/>
@@ -1523,7 +1523,90 @@
         <w:rPr>
           <w:rStyle w:val="VerbatimChar"/>
         </w:rPr>
-        <w:t xml:space="preserve">          └─────────────────┘              └─────────────────┘   └─────────────────┘</w:t>
+        <w:t xml:space="preserve">          │ NexusECSService │                               │ NexusStrands    │   │    DynamoDB     │</w:t>
+      </w:r>
+      <w:r>
+        <w:br/>
+      </w:r>
+      <w:r>
+        <w:rPr>
+          <w:rStyle w:val="VerbatimChar"/>
+        </w:rPr>
+        <w:t xml:space="preserve">          │ (GPU ML Models) │                               │ AgentService    │   │     Tables      │</w:t>
+      </w:r>
+      <w:r>
+        <w:br/>
+      </w:r>
+      <w:r>
+        <w:rPr>
+          <w:rStyle w:val="VerbatimChar"/>
+        </w:rPr>
+        <w:t xml:space="preserve">          │                 │                               │ (Claude Agents) │   │                 │</w:t>
+      </w:r>
+      <w:r>
+        <w:br/>
+      </w:r>
+      <w:r>
+        <w:rPr>
+          <w:rStyle w:val="VerbatimChar"/>
+        </w:rPr>
+        <w:t xml:space="preserve">          │ • Qwen Embed    │                               │                 │   │ • Jobs          │</w:t>
+      </w:r>
+      <w:r>
+        <w:br/>
+      </w:r>
+      <w:r>
+        <w:rPr>
+          <w:rStyle w:val="VerbatimChar"/>
+        </w:rPr>
+        <w:t xml:space="preserve">          │ • ModernBERT    │                               │ • Enrichment    │   │ • Mappings      │</w:t>
+      </w:r>
+      <w:r>
+        <w:br/>
+      </w:r>
+      <w:r>
+        <w:rPr>
+          <w:rStyle w:val="VerbatimChar"/>
+        </w:rPr>
+        <w:t xml:space="preserve">          │   Reranker      │                               │ • Reasoning     │   │ • Controls      │</w:t>
+      </w:r>
+      <w:r>
+        <w:br/>
+      </w:r>
+      <w:r>
+        <w:rPr>
+          <w:rStyle w:val="VerbatimChar"/>
+        </w:rPr>
+        <w:t xml:space="preserve">          └─────────────────┘                               └─────────────────┘   └─────────────────┘</w:t>
+      </w:r>
+    </w:p>
+    <w:p>
+      <w:pPr>
+        <w:pStyle w:val="FirstParagraph"/>
+      </w:pPr>
+      <w:r>
+        <w:rPr>
+          <w:b/>
+        </w:rPr>
+        <w:t xml:space="preserve">SQS Durability Layer:</w:t>
+      </w:r>
+      <w:r>
+        <w:t xml:space="preserve"> </w:t>
+      </w:r>
+      <w:r>
+        <w:t xml:space="preserve">Requests are queued before Step Functions execution. If processing fails</w:t>
+      </w:r>
+      <w:r>
+        <w:t xml:space="preserve"> </w:t>
+      </w:r>
+      <w:r>
+        <w:t xml:space="preserve">due to bugs requiring code fixes, requests are preserved in DLQ (14-day retention) and can be</w:t>
+      </w:r>
+      <w:r>
+        <w:t xml:space="preserve"> </w:t>
+      </w:r>
+      <w:r>
+        <w:t xml:space="preserve">retried using NexusDlqRedriveLambda after the fix is deployed.</w:t>
       </w:r>
     </w:p>
     <w:p>
@@ -2204,7 +2287,7 @@
               <w:jc w:val="left"/>
             </w:pPr>
             <w:r>
-              <w:t xml:space="preserve">Creates job, starts Step Functions workflow</w:t>
+              <w:t xml:space="preserve">Creates job, publishes to SQS for durable processing</w:t>
             </w:r>
           </w:p>
         </w:tc>
@@ -2243,6 +2326,82 @@
             </w:pPr>
             <w:r>
               <w:t xml:space="preserve">Returns job status and results</w:t>
+            </w:r>
+          </w:p>
+        </w:tc>
+      </w:tr>
+      <w:tr>
+        <w:tc>
+          <w:p>
+            <w:pPr>
+              <w:pStyle w:val="Compact"/>
+              <w:jc w:val="left"/>
+            </w:pPr>
+            <w:r>
+              <w:rPr>
+                <w:b/>
+              </w:rPr>
+              <w:t xml:space="preserve">NexusSqsTriggerLambda</w:t>
+            </w:r>
+          </w:p>
+        </w:tc>
+        <w:tc>
+          <w:p>
+            <w:pPr>
+              <w:pStyle w:val="Compact"/>
+              <w:jc w:val="left"/>
+            </w:pPr>
+            <w:r>
+              <w:t xml:space="preserve">SQS Consumer</w:t>
+            </w:r>
+          </w:p>
+        </w:tc>
+        <w:tc>
+          <w:p>
+            <w:pPr>
+              <w:pStyle w:val="Compact"/>
+              <w:jc w:val="left"/>
+            </w:pPr>
+            <w:r>
+              <w:t xml:space="preserve">Consumes SQS queue, starts Step Functions workflow</w:t>
+            </w:r>
+          </w:p>
+        </w:tc>
+      </w:tr>
+      <w:tr>
+        <w:tc>
+          <w:p>
+            <w:pPr>
+              <w:pStyle w:val="Compact"/>
+              <w:jc w:val="left"/>
+            </w:pPr>
+            <w:r>
+              <w:rPr>
+                <w:b/>
+              </w:rPr>
+              <w:t xml:space="preserve">NexusDlqRedriveLambda</w:t>
+            </w:r>
+          </w:p>
+        </w:tc>
+        <w:tc>
+          <w:p>
+            <w:pPr>
+              <w:pStyle w:val="Compact"/>
+              <w:jc w:val="left"/>
+            </w:pPr>
+            <w:r>
+              <w:t xml:space="preserve">Utility</w:t>
+            </w:r>
+          </w:p>
+        </w:tc>
+        <w:tc>
+          <w:p>
+            <w:pPr>
+              <w:pStyle w:val="Compact"/>
+              <w:jc w:val="left"/>
+            </w:pPr>
+            <w:r>
+              <w:t xml:space="preserve">Redrives failed messages from DLQ after bug fixes</w:t>
             </w:r>
           </w:p>
         </w:tc>
@@ -2951,7 +3110,7 @@
         <w:pStyle w:val="Compact"/>
       </w:pPr>
       <w:r>
-        <w:t xml:space="preserve">Creates job record in Jobs table (status: PENDING)</w:t>
+        <w:t xml:space="preserve">Creates job record in Jobs table (status: PENDING) using Job DAO</w:t>
       </w:r>
     </w:p>
     <w:p>
@@ -2963,7 +3122,7 @@
         <w:pStyle w:val="Compact"/>
       </w:pPr>
       <w:r>
-        <w:t xml:space="preserve">Starts Step Functions execution</w:t>
+        <w:t xml:space="preserve">Publishes request to MappingRequestQueue (SQS)</w:t>
       </w:r>
     </w:p>
     <w:p>
@@ -2998,7 +3157,7 @@
         <w:rPr>
           <w:b/>
         </w:rPr>
-        <w:t xml:space="preserve">Step Functions Workflow</w:t>
+        <w:t xml:space="preserve">NexusSqsTriggerLambda</w:t>
       </w:r>
     </w:p>
     <w:p>
@@ -3010,40 +3169,7 @@
         <w:pStyle w:val="Compact"/>
       </w:pPr>
       <w:r>
-        <w:rPr>
-          <w:b/>
-        </w:rPr>
-        <w:t xml:space="preserve">ValidateControl</w:t>
-      </w:r>
-      <w:r>
-        <w:t xml:space="preserve"> </w:t>
-      </w:r>
-      <w:r>
-        <w:t xml:space="preserve">(NexusScienceOrchestratorLambda)</w:t>
-      </w:r>
-    </w:p>
-    <w:p>
-      <w:pPr>
-        <w:numPr>
-          <w:ilvl w:val="2"/>
-          <w:numId w:val="1007"/>
-        </w:numPr>
-        <w:pStyle w:val="Compact"/>
-      </w:pPr>
-      <w:r>
-        <w:t xml:space="preserve">Verifies source control exists</w:t>
-      </w:r>
-    </w:p>
-    <w:p>
-      <w:pPr>
-        <w:numPr>
-          <w:ilvl w:val="2"/>
-          <w:numId w:val="1007"/>
-        </w:numPr>
-        <w:pStyle w:val="Compact"/>
-      </w:pPr>
-      <w:r>
-        <w:t xml:space="preserve">Returns control data</w:t>
+        <w:t xml:space="preserve">Triggered by SQS event from MappingRequestQueue</w:t>
       </w:r>
     </w:p>
     <w:p>
@@ -3055,10 +3181,60 @@
         <w:pStyle w:val="Compact"/>
       </w:pPr>
       <w:r>
+        <w:t xml:space="preserve">Starts Step Functions execution with job details</w:t>
+      </w:r>
+    </w:p>
+    <w:p>
+      <w:pPr>
+        <w:numPr>
+          <w:ilvl w:val="1"/>
+          <w:numId w:val="1006"/>
+        </w:numPr>
+        <w:pStyle w:val="Compact"/>
+      </w:pPr>
+      <w:r>
+        <w:t xml:space="preserve">Updates job status to IN_PROGRESS</w:t>
+      </w:r>
+    </w:p>
+    <w:p>
+      <w:pPr>
+        <w:numPr>
+          <w:ilvl w:val="1"/>
+          <w:numId w:val="1006"/>
+        </w:numPr>
+        <w:pStyle w:val="Compact"/>
+      </w:pPr>
+      <w:r>
+        <w:t xml:space="preserve">On failure: message automatically retried (max 3 times) then sent to DLQ</w:t>
+      </w:r>
+    </w:p>
+    <w:p>
+      <w:pPr>
+        <w:numPr>
+          <w:ilvl w:val="0"/>
+          <w:numId w:val="1003"/>
+        </w:numPr>
+      </w:pPr>
+      <w:r>
         <w:rPr>
           <w:b/>
         </w:rPr>
-        <w:t xml:space="preserve">CheckEnrichment</w:t>
+        <w:t xml:space="preserve">Step Functions Workflow</w:t>
+      </w:r>
+    </w:p>
+    <w:p>
+      <w:pPr>
+        <w:numPr>
+          <w:ilvl w:val="1"/>
+          <w:numId w:val="1007"/>
+        </w:numPr>
+        <w:pStyle w:val="Compact"/>
+      </w:pPr>
+      <w:r>
+        <w:rPr>
+          <w:b/>
+        </w:rPr>
+        <w:t xml:space="preserve">ValidateControl</w:t>
       </w:r>
       <w:r>
         <w:t xml:space="preserve"> </w:t>
@@ -3076,7 +3252,7 @@
         <w:pStyle w:val="Compact"/>
       </w:pPr>
       <w:r>
-        <w:t xml:space="preserve">Checks if enrichment exists for control</w:t>
+        <w:t xml:space="preserve">Verifies source control exists</w:t>
       </w:r>
     </w:p>
     <w:p>
@@ -3088,14 +3264,14 @@
         <w:pStyle w:val="Compact"/>
       </w:pPr>
       <w:r>
-        <w:t xml:space="preserve">If not, triggers enrichment step</w:t>
+        <w:t xml:space="preserve">Returns control data</w:t>
       </w:r>
     </w:p>
     <w:p>
       <w:pPr>
         <w:numPr>
           <w:ilvl w:val="1"/>
-          <w:numId w:val="1006"/>
+          <w:numId w:val="1007"/>
         </w:numPr>
         <w:pStyle w:val="Compact"/>
       </w:pPr>
@@ -3103,13 +3279,13 @@
         <w:rPr>
           <w:b/>
         </w:rPr>
-        <w:t xml:space="preserve">RunEnrichment</w:t>
-      </w:r>
-      <w:r>
-        <w:t xml:space="preserve"> </w:t>
-      </w:r>
-      <w:r>
-        <w:t xml:space="preserve">(NexusEnrichmentAgentLambda) - Optional</w:t>
+        <w:t xml:space="preserve">CheckEnrichment</w:t>
+      </w:r>
+      <w:r>
+        <w:t xml:space="preserve"> </w:t>
+      </w:r>
+      <w:r>
+        <w:t xml:space="preserve">(NexusScienceOrchestratorLambda)</w:t>
       </w:r>
     </w:p>
     <w:p>
@@ -3121,16 +3297,7 @@
         <w:pStyle w:val="Compact"/>
       </w:pPr>
       <w:r>
-        <w:t xml:space="preserve">Calls NexusStrandsAgentService</w:t>
-      </w:r>
-      <w:r>
-        <w:t xml:space="preserve"> </w:t>
-      </w:r>
-      <w:r>
-        <w:rPr>
-          <w:rStyle w:val="VerbatimChar"/>
-        </w:rPr>
-        <w:t xml:space="preserve">/enrich</w:t>
+        <w:t xml:space="preserve">Checks if enrichment exists for control</w:t>
       </w:r>
     </w:p>
     <w:p>
@@ -3142,14 +3309,14 @@
         <w:pStyle w:val="Compact"/>
       </w:pPr>
       <w:r>
-        <w:t xml:space="preserve">Stores enriched text in Enrichment table</w:t>
+        <w:t xml:space="preserve">If not, triggers enrichment step</w:t>
       </w:r>
     </w:p>
     <w:p>
       <w:pPr>
         <w:numPr>
           <w:ilvl w:val="1"/>
-          <w:numId w:val="1006"/>
+          <w:numId w:val="1007"/>
         </w:numPr>
         <w:pStyle w:val="Compact"/>
       </w:pPr>
@@ -3157,13 +3324,13 @@
         <w:rPr>
           <w:b/>
         </w:rPr>
-        <w:t xml:space="preserve">ScienceOrchestrator</w:t>
-      </w:r>
-      <w:r>
-        <w:t xml:space="preserve"> </w:t>
-      </w:r>
-      <w:r>
-        <w:t xml:space="preserve">(NexusScienceOrchestratorLambda)</w:t>
+        <w:t xml:space="preserve">RunEnrichment</w:t>
+      </w:r>
+      <w:r>
+        <w:t xml:space="preserve"> </w:t>
+      </w:r>
+      <w:r>
+        <w:t xml:space="preserve">(NexusEnrichmentAgentLambda) - Optional</w:t>
       </w:r>
     </w:p>
     <w:p>
@@ -3175,7 +3342,7 @@
         <w:pStyle w:val="Compact"/>
       </w:pPr>
       <w:r>
-        <w:t xml:space="preserve">Calls NexusECSService</w:t>
+        <w:t xml:space="preserve">Calls NexusStrandsAgentService</w:t>
       </w:r>
       <w:r>
         <w:t xml:space="preserve"> </w:t>
@@ -3184,13 +3351,7 @@
         <w:rPr>
           <w:rStyle w:val="VerbatimChar"/>
         </w:rPr>
-        <w:t xml:space="preserve">/embed</w:t>
-      </w:r>
-      <w:r>
-        <w:t xml:space="preserve"> </w:t>
-      </w:r>
-      <w:r>
-        <w:t xml:space="preserve">for source control</w:t>
+        <w:t xml:space="preserve">/enrich</w:t>
       </w:r>
     </w:p>
     <w:p>
@@ -3202,94 +3363,28 @@
         <w:pStyle w:val="Compact"/>
       </w:pPr>
       <w:r>
-        <w:t xml:space="preserve">Gets/creates embeddings for target controls</w:t>
+        <w:t xml:space="preserve">Stores enriched text in Enrichment table</w:t>
       </w:r>
     </w:p>
     <w:p>
       <w:pPr>
         <w:numPr>
-          <w:ilvl w:val="2"/>
-          <w:numId w:val="1010"/>
+          <w:ilvl w:val="1"/>
+          <w:numId w:val="1007"/>
         </w:numPr>
         <w:pStyle w:val="Compact"/>
       </w:pPr>
       <w:r>
-        <w:t xml:space="preserve">Calls NexusECSService</w:t>
-      </w:r>
-      <w:r>
-        <w:t xml:space="preserve"> </w:t>
-      </w:r>
-      <w:r>
-        <w:rPr>
-          <w:rStyle w:val="VerbatimChar"/>
-        </w:rPr>
-        <w:t xml:space="preserve">/retrieve</w:t>
-      </w:r>
-      <w:r>
-        <w:t xml:space="preserve"> </w:t>
-      </w:r>
-      <w:r>
-        <w:t xml:space="preserve">for top-k candidates</w:t>
-      </w:r>
-    </w:p>
-    <w:p>
-      <w:pPr>
-        <w:numPr>
-          <w:ilvl w:val="2"/>
-          <w:numId w:val="1010"/>
-        </w:numPr>
-        <w:pStyle w:val="Compact"/>
-      </w:pPr>
-      <w:r>
-        <w:t xml:space="preserve">Calls NexusECSService</w:t>
-      </w:r>
-      <w:r>
-        <w:t xml:space="preserve"> </w:t>
-      </w:r>
-      <w:r>
-        <w:rPr>
-          <w:rStyle w:val="VerbatimChar"/>
-        </w:rPr>
-        <w:t xml:space="preserve">/rerank</w:t>
-      </w:r>
-      <w:r>
-        <w:t xml:space="preserve"> </w:t>
-      </w:r>
-      <w:r>
-        <w:t xml:space="preserve">for final ranking</w:t>
-      </w:r>
-    </w:p>
-    <w:p>
-      <w:pPr>
-        <w:numPr>
-          <w:ilvl w:val="2"/>
-          <w:numId w:val="1010"/>
-        </w:numPr>
-        <w:pStyle w:val="Compact"/>
-      </w:pPr>
-      <w:r>
-        <w:t xml:space="preserve">Returns ranked mapping candidates</w:t>
-      </w:r>
-    </w:p>
-    <w:p>
-      <w:pPr>
-        <w:numPr>
-          <w:ilvl w:val="1"/>
-          <w:numId w:val="1006"/>
-        </w:numPr>
-        <w:pStyle w:val="Compact"/>
-      </w:pPr>
-      <w:r>
         <w:rPr>
           <w:b/>
         </w:rPr>
-        <w:t xml:space="preserve">Map(ReasoningAgent)</w:t>
-      </w:r>
-      <w:r>
-        <w:t xml:space="preserve"> </w:t>
-      </w:r>
-      <w:r>
-        <w:t xml:space="preserve">(NexusReasoningAgentLambda)</w:t>
+        <w:t xml:space="preserve">ScienceOrchestrator</w:t>
+      </w:r>
+      <w:r>
+        <w:t xml:space="preserve"> </w:t>
+      </w:r>
+      <w:r>
+        <w:t xml:space="preserve">(NexusScienceOrchestratorLambda)</w:t>
       </w:r>
     </w:p>
     <w:p>
@@ -3301,7 +3396,22 @@
         <w:pStyle w:val="Compact"/>
       </w:pPr>
       <w:r>
-        <w:t xml:space="preserve">Runs in parallel (max 5 concurrent)</w:t>
+        <w:t xml:space="preserve">Calls NexusECSService</w:t>
+      </w:r>
+      <w:r>
+        <w:t xml:space="preserve"> </w:t>
+      </w:r>
+      <w:r>
+        <w:rPr>
+          <w:rStyle w:val="VerbatimChar"/>
+        </w:rPr>
+        <w:t xml:space="preserve">/embed</w:t>
+      </w:r>
+      <w:r>
+        <w:t xml:space="preserve"> </w:t>
+      </w:r>
+      <w:r>
+        <w:t xml:space="preserve">for source control</w:t>
       </w:r>
     </w:p>
     <w:p>
@@ -3313,22 +3423,7 @@
         <w:pStyle w:val="Compact"/>
       </w:pPr>
       <w:r>
-        <w:t xml:space="preserve">Calls NexusStrandsAgentService</w:t>
-      </w:r>
-      <w:r>
-        <w:t xml:space="preserve"> </w:t>
-      </w:r>
-      <w:r>
-        <w:rPr>
-          <w:rStyle w:val="VerbatimChar"/>
-        </w:rPr>
-        <w:t xml:space="preserve">/reason</w:t>
-      </w:r>
-      <w:r>
-        <w:t xml:space="preserve"> </w:t>
-      </w:r>
-      <w:r>
-        <w:t xml:space="preserve">for each mapping</w:t>
+        <w:t xml:space="preserve">Gets/creates embeddings for target controls</w:t>
       </w:r>
     </w:p>
     <w:p>
@@ -3340,14 +3435,68 @@
         <w:pStyle w:val="Compact"/>
       </w:pPr>
       <w:r>
-        <w:t xml:space="preserve">Returns reasoning text for each mapping</w:t>
+        <w:t xml:space="preserve">Calls NexusECSService</w:t>
+      </w:r>
+      <w:r>
+        <w:t xml:space="preserve"> </w:t>
+      </w:r>
+      <w:r>
+        <w:rPr>
+          <w:rStyle w:val="VerbatimChar"/>
+        </w:rPr>
+        <w:t xml:space="preserve">/retrieve</w:t>
+      </w:r>
+      <w:r>
+        <w:t xml:space="preserve"> </w:t>
+      </w:r>
+      <w:r>
+        <w:t xml:space="preserve">for top-k candidates</w:t>
+      </w:r>
+    </w:p>
+    <w:p>
+      <w:pPr>
+        <w:numPr>
+          <w:ilvl w:val="2"/>
+          <w:numId w:val="1011"/>
+        </w:numPr>
+        <w:pStyle w:val="Compact"/>
+      </w:pPr>
+      <w:r>
+        <w:t xml:space="preserve">Calls NexusECSService</w:t>
+      </w:r>
+      <w:r>
+        <w:t xml:space="preserve"> </w:t>
+      </w:r>
+      <w:r>
+        <w:rPr>
+          <w:rStyle w:val="VerbatimChar"/>
+        </w:rPr>
+        <w:t xml:space="preserve">/rerank</w:t>
+      </w:r>
+      <w:r>
+        <w:t xml:space="preserve"> </w:t>
+      </w:r>
+      <w:r>
+        <w:t xml:space="preserve">for final ranking</w:t>
+      </w:r>
+    </w:p>
+    <w:p>
+      <w:pPr>
+        <w:numPr>
+          <w:ilvl w:val="2"/>
+          <w:numId w:val="1011"/>
+        </w:numPr>
+        <w:pStyle w:val="Compact"/>
+      </w:pPr>
+      <w:r>
+        <w:t xml:space="preserve">Returns ranked mapping candidates</w:t>
       </w:r>
     </w:p>
     <w:p>
       <w:pPr>
         <w:numPr>
           <w:ilvl w:val="1"/>
-          <w:numId w:val="1006"/>
+          <w:numId w:val="1007"/>
         </w:numPr>
         <w:pStyle w:val="Compact"/>
       </w:pPr>
@@ -3355,13 +3504,13 @@
         <w:rPr>
           <w:b/>
         </w:rPr>
-        <w:t xml:space="preserve">JobUpdater</w:t>
-      </w:r>
-      <w:r>
-        <w:t xml:space="preserve"> </w:t>
-      </w:r>
-      <w:r>
-        <w:t xml:space="preserve">(NexusJobUpdaterLambda)</w:t>
+        <w:t xml:space="preserve">Map(ReasoningAgent)</w:t>
+      </w:r>
+      <w:r>
+        <w:t xml:space="preserve"> </w:t>
+      </w:r>
+      <w:r>
+        <w:t xml:space="preserve">(NexusReasoningAgentLambda)</w:t>
       </w:r>
     </w:p>
     <w:p>
@@ -3373,7 +3522,7 @@
         <w:pStyle w:val="Compact"/>
       </w:pPr>
       <w:r>
-        <w:t xml:space="preserve">Merges mappings with reasoning</w:t>
+        <w:t xml:space="preserve">Runs in parallel (max 5 concurrent)</w:t>
       </w:r>
     </w:p>
     <w:p>
@@ -3385,7 +3534,22 @@
         <w:pStyle w:val="Compact"/>
       </w:pPr>
       <w:r>
-        <w:t xml:space="preserve">Updates job status to COMPLETED</w:t>
+        <w:t xml:space="preserve">Calls NexusStrandsAgentService</w:t>
+      </w:r>
+      <w:r>
+        <w:t xml:space="preserve"> </w:t>
+      </w:r>
+      <w:r>
+        <w:rPr>
+          <w:rStyle w:val="VerbatimChar"/>
+        </w:rPr>
+        <w:t xml:space="preserve">/reason</w:t>
+      </w:r>
+      <w:r>
+        <w:t xml:space="preserve"> </w:t>
+      </w:r>
+      <w:r>
+        <w:t xml:space="preserve">for each mapping</w:t>
       </w:r>
     </w:p>
     <w:p>
@@ -3397,6 +3561,63 @@
         <w:pStyle w:val="Compact"/>
       </w:pPr>
       <w:r>
+        <w:t xml:space="preserve">Returns reasoning text for each mapping</w:t>
+      </w:r>
+    </w:p>
+    <w:p>
+      <w:pPr>
+        <w:numPr>
+          <w:ilvl w:val="1"/>
+          <w:numId w:val="1007"/>
+        </w:numPr>
+        <w:pStyle w:val="Compact"/>
+      </w:pPr>
+      <w:r>
+        <w:rPr>
+          <w:b/>
+        </w:rPr>
+        <w:t xml:space="preserve">JobUpdater</w:t>
+      </w:r>
+      <w:r>
+        <w:t xml:space="preserve"> </w:t>
+      </w:r>
+      <w:r>
+        <w:t xml:space="preserve">(NexusJobUpdaterLambda)</w:t>
+      </w:r>
+    </w:p>
+    <w:p>
+      <w:pPr>
+        <w:numPr>
+          <w:ilvl w:val="2"/>
+          <w:numId w:val="1013"/>
+        </w:numPr>
+        <w:pStyle w:val="Compact"/>
+      </w:pPr>
+      <w:r>
+        <w:t xml:space="preserve">Merges mappings with reasoning</w:t>
+      </w:r>
+    </w:p>
+    <w:p>
+      <w:pPr>
+        <w:numPr>
+          <w:ilvl w:val="2"/>
+          <w:numId w:val="1013"/>
+        </w:numPr>
+        <w:pStyle w:val="Compact"/>
+      </w:pPr>
+      <w:r>
+        <w:t xml:space="preserve">Updates job status to COMPLETED</w:t>
+      </w:r>
+    </w:p>
+    <w:p>
+      <w:pPr>
+        <w:numPr>
+          <w:ilvl w:val="2"/>
+          <w:numId w:val="1013"/>
+        </w:numPr>
+        <w:pStyle w:val="Compact"/>
+      </w:pPr>
+      <w:r>
         <w:t xml:space="preserve">Stores final mappings in Jobs table</w:t>
       </w:r>
     </w:p>
@@ -3418,7 +3639,7 @@
       <w:pPr>
         <w:numPr>
           <w:ilvl w:val="1"/>
-          <w:numId w:val="1013"/>
+          <w:numId w:val="1014"/>
         </w:numPr>
         <w:pStyle w:val="Compact"/>
       </w:pPr>
@@ -3439,7 +3660,7 @@
       <w:pPr>
         <w:numPr>
           <w:ilvl w:val="1"/>
-          <w:numId w:val="1013"/>
+          <w:numId w:val="1014"/>
         </w:numPr>
         <w:pStyle w:val="Compact"/>
       </w:pPr>
@@ -3451,7 +3672,7 @@
       <w:pPr>
         <w:numPr>
           <w:ilvl w:val="1"/>
-          <w:numId w:val="1013"/>
+          <w:numId w:val="1014"/>
         </w:numPr>
         <w:pStyle w:val="Compact"/>
       </w:pPr>
@@ -4345,7 +4566,7 @@
       <w:pPr>
         <w:numPr>
           <w:ilvl w:val="0"/>
-          <w:numId w:val="1014"/>
+          <w:numId w:val="1015"/>
         </w:numPr>
         <w:pStyle w:val="Compact"/>
       </w:pPr>
@@ -4361,88 +4582,6 @@
       <w:r>
         <w:t xml:space="preserve">Qwen-embedding-8B</w:t>
       </w:r>
-    </w:p>
-    <w:p>
-      <w:pPr>
-        <w:numPr>
-          <w:ilvl w:val="0"/>
-          <w:numId w:val="1014"/>
-        </w:numPr>
-        <w:pStyle w:val="Compact"/>
-      </w:pPr>
-      <w:r>
-        <w:rPr>
-          <w:b/>
-        </w:rPr>
-        <w:t xml:space="preserve">Output:</w:t>
-      </w:r>
-      <w:r>
-        <w:t xml:space="preserve"> </w:t>
-      </w:r>
-      <w:r>
-        <w:t xml:space="preserve">4096-dimensional normalized vectors</w:t>
-      </w:r>
-    </w:p>
-    <w:p>
-      <w:pPr>
-        <w:numPr>
-          <w:ilvl w:val="0"/>
-          <w:numId w:val="1014"/>
-        </w:numPr>
-        <w:pStyle w:val="Compact"/>
-      </w:pPr>
-      <w:r>
-        <w:rPr>
-          <w:b/>
-        </w:rPr>
-        <w:t xml:space="preserve">Caching:</w:t>
-      </w:r>
-      <w:r>
-        <w:t xml:space="preserve"> </w:t>
-      </w:r>
-      <w:r>
-        <w:t xml:space="preserve">Embeddings cached in EmbeddingCache DynamoDB table</w:t>
-      </w:r>
-    </w:p>
-    <w:p>
-      <w:pPr>
-        <w:numPr>
-          <w:ilvl w:val="0"/>
-          <w:numId w:val="1014"/>
-        </w:numPr>
-        <w:pStyle w:val="Compact"/>
-      </w:pPr>
-      <w:r>
-        <w:rPr>
-          <w:b/>
-        </w:rPr>
-        <w:t xml:space="preserve">Endpoint:</w:t>
-      </w:r>
-      <w:r>
-        <w:t xml:space="preserve"> </w:t>
-      </w:r>
-      <w:r>
-        <w:t xml:space="preserve">POST</w:t>
-      </w:r>
-      <w:r>
-        <w:t xml:space="preserve"> </w:t>
-      </w:r>
-      <w:r>
-        <w:rPr>
-          <w:rStyle w:val="VerbatimChar"/>
-        </w:rPr>
-        <w:t xml:space="preserve">/api/v1/embed</w:t>
-      </w:r>
-    </w:p>
-    <w:p>
-      <w:pPr>
-        <w:pStyle w:val="Heading3"/>
-      </w:pPr>
-      <w:bookmarkStart w:id="43" w:name="similarity-retrieval-nexusecsservice"/>
-      <w:r>
-        <w:t xml:space="preserve">6.2 Similarity Retrieval (NexusECSService)</w:t>
-      </w:r>
-      <w:bookmarkEnd w:id="43"/>
     </w:p>
     <w:p>
       <w:pPr>
@@ -4456,13 +4595,13 @@
         <w:rPr>
           <w:b/>
         </w:rPr>
-        <w:t xml:space="preserve">Method:</w:t>
-      </w:r>
-      <w:r>
-        <w:t xml:space="preserve"> </w:t>
-      </w:r>
-      <w:r>
-        <w:t xml:space="preserve">Cosine similarity between source and target embeddings</w:t>
+        <w:t xml:space="preserve">Output:</w:t>
+      </w:r>
+      <w:r>
+        <w:t xml:space="preserve"> </w:t>
+      </w:r>
+      <w:r>
+        <w:t xml:space="preserve">4096-dimensional normalized vectors</w:t>
       </w:r>
     </w:p>
     <w:p>
@@ -4477,13 +4616,13 @@
         <w:rPr>
           <w:b/>
         </w:rPr>
-        <w:t xml:space="preserve">Output:</w:t>
-      </w:r>
-      <w:r>
-        <w:t xml:space="preserve"> </w:t>
-      </w:r>
-      <w:r>
-        <w:t xml:space="preserve">Top-k candidates with similarity scores</w:t>
+        <w:t xml:space="preserve">Caching:</w:t>
+      </w:r>
+      <w:r>
+        <w:t xml:space="preserve"> </w:t>
+      </w:r>
+      <w:r>
+        <w:t xml:space="preserve">Embeddings cached in EmbeddingCache DynamoDB table</w:t>
       </w:r>
     </w:p>
     <w:p>
@@ -4513,18 +4652,18 @@
         <w:rPr>
           <w:rStyle w:val="VerbatimChar"/>
         </w:rPr>
-        <w:t xml:space="preserve">/api/v1/retrieve</w:t>
+        <w:t xml:space="preserve">/api/v1/embed</w:t>
       </w:r>
     </w:p>
     <w:p>
       <w:pPr>
         <w:pStyle w:val="Heading3"/>
       </w:pPr>
-      <w:bookmarkStart w:id="44" w:name="reranking-nexusecsservice"/>
-      <w:r>
-        <w:t xml:space="preserve">6.3 Reranking (NexusECSService)</w:t>
-      </w:r>
-      <w:bookmarkEnd w:id="44"/>
+      <w:bookmarkStart w:id="43" w:name="similarity-retrieval-nexusecsservice"/>
+      <w:r>
+        <w:t xml:space="preserve">6.2 Similarity Retrieval (NexusECSService)</w:t>
+      </w:r>
+      <w:bookmarkEnd w:id="43"/>
     </w:p>
     <w:p>
       <w:pPr>
@@ -4538,13 +4677,13 @@
         <w:rPr>
           <w:b/>
         </w:rPr>
-        <w:t xml:space="preserve">Model:</w:t>
-      </w:r>
-      <w:r>
-        <w:t xml:space="preserve"> </w:t>
-      </w:r>
-      <w:r>
-        <w:t xml:space="preserve">ModernBERT cross-encoder</w:t>
+        <w:t xml:space="preserve">Method:</w:t>
+      </w:r>
+      <w:r>
+        <w:t xml:space="preserve"> </w:t>
+      </w:r>
+      <w:r>
+        <w:t xml:space="preserve">Cosine similarity between source and target embeddings</w:t>
       </w:r>
     </w:p>
     <w:p>
@@ -4559,13 +4698,13 @@
         <w:rPr>
           <w:b/>
         </w:rPr>
-        <w:t xml:space="preserve">Purpose:</w:t>
-      </w:r>
-      <w:r>
-        <w:t xml:space="preserve"> </w:t>
-      </w:r>
-      <w:r>
-        <w:t xml:space="preserve">Precision improvement over embedding similarity</w:t>
+        <w:t xml:space="preserve">Output:</w:t>
+      </w:r>
+      <w:r>
+        <w:t xml:space="preserve"> </w:t>
+      </w:r>
+      <w:r>
+        <w:t xml:space="preserve">Top-k candidates with similarity scores</w:t>
       </w:r>
     </w:p>
     <w:p>
@@ -4580,48 +4719,6 @@
         <w:rPr>
           <w:b/>
         </w:rPr>
-        <w:t xml:space="preserve">Output:</w:t>
-      </w:r>
-      <w:r>
-        <w:t xml:space="preserve"> </w:t>
-      </w:r>
-      <w:r>
-        <w:t xml:space="preserve">Reranked candidates with rerank scores</w:t>
-      </w:r>
-    </w:p>
-    <w:p>
-      <w:pPr>
-        <w:numPr>
-          <w:ilvl w:val="0"/>
-          <w:numId w:val="1016"/>
-        </w:numPr>
-        <w:pStyle w:val="Compact"/>
-      </w:pPr>
-      <w:r>
-        <w:rPr>
-          <w:b/>
-        </w:rPr>
-        <w:t xml:space="preserve">Threshold:</w:t>
-      </w:r>
-      <w:r>
-        <w:t xml:space="preserve"> </w:t>
-      </w:r>
-      <w:r>
-        <w:t xml:space="preserve">Default 0.5 minimum score</w:t>
-      </w:r>
-    </w:p>
-    <w:p>
-      <w:pPr>
-        <w:numPr>
-          <w:ilvl w:val="0"/>
-          <w:numId w:val="1016"/>
-        </w:numPr>
-        <w:pStyle w:val="Compact"/>
-      </w:pPr>
-      <w:r>
-        <w:rPr>
-          <w:b/>
-        </w:rPr>
         <w:t xml:space="preserve">Endpoint:</w:t>
       </w:r>
       <w:r>
@@ -4637,18 +4734,18 @@
         <w:rPr>
           <w:rStyle w:val="VerbatimChar"/>
         </w:rPr>
-        <w:t xml:space="preserve">/api/v1/rerank</w:t>
+        <w:t xml:space="preserve">/api/v1/retrieve</w:t>
       </w:r>
     </w:p>
     <w:p>
       <w:pPr>
         <w:pStyle w:val="Heading3"/>
       </w:pPr>
-      <w:bookmarkStart w:id="45" w:name="Xfe4f18c7a671bc611023352961b8a0dc3126dc6"/>
-      <w:r>
-        <w:t xml:space="preserve">6.4 Control Enrichment (NexusStrandsAgentService)</w:t>
-      </w:r>
-      <w:bookmarkEnd w:id="45"/>
+      <w:bookmarkStart w:id="44" w:name="reranking-nexusecsservice"/>
+      <w:r>
+        <w:t xml:space="preserve">6.3 Reranking (NexusECSService)</w:t>
+      </w:r>
+      <w:bookmarkEnd w:id="44"/>
     </w:p>
     <w:p>
       <w:pPr>
@@ -4668,7 +4765,7 @@
         <w:t xml:space="preserve"> </w:t>
       </w:r>
       <w:r>
-        <w:t xml:space="preserve">Claude via AWS Bedrock</w:t>
+        <w:t xml:space="preserve">ModernBERT cross-encoder</w:t>
       </w:r>
     </w:p>
     <w:p>
@@ -4689,7 +4786,7 @@
         <w:t xml:space="preserve"> </w:t>
       </w:r>
       <w:r>
-        <w:t xml:space="preserve">Expand control text with compliance context</w:t>
+        <w:t xml:space="preserve">Precision improvement over embedding similarity</w:t>
       </w:r>
     </w:p>
     <w:p>
@@ -4704,13 +4801,13 @@
         <w:rPr>
           <w:b/>
         </w:rPr>
-        <w:t xml:space="preserve">Multi-Agent System:</w:t>
-      </w:r>
-      <w:r>
-        <w:t xml:space="preserve"> </w:t>
-      </w:r>
-      <w:r>
-        <w:t xml:space="preserve">Uses strands framework for orchestration</w:t>
+        <w:t xml:space="preserve">Output:</w:t>
+      </w:r>
+      <w:r>
+        <w:t xml:space="preserve"> </w:t>
+      </w:r>
+      <w:r>
+        <w:t xml:space="preserve">Reranked candidates with rerank scores</w:t>
       </w:r>
     </w:p>
     <w:p>
@@ -4725,6 +4822,27 @@
         <w:rPr>
           <w:b/>
         </w:rPr>
+        <w:t xml:space="preserve">Threshold:</w:t>
+      </w:r>
+      <w:r>
+        <w:t xml:space="preserve"> </w:t>
+      </w:r>
+      <w:r>
+        <w:t xml:space="preserve">Default 0.5 minimum score</w:t>
+      </w:r>
+    </w:p>
+    <w:p>
+      <w:pPr>
+        <w:numPr>
+          <w:ilvl w:val="0"/>
+          <w:numId w:val="1017"/>
+        </w:numPr>
+        <w:pStyle w:val="Compact"/>
+      </w:pPr>
+      <w:r>
+        <w:rPr>
+          <w:b/>
+        </w:rPr>
         <w:t xml:space="preserve">Endpoint:</w:t>
       </w:r>
       <w:r>
@@ -4740,18 +4858,18 @@
         <w:rPr>
           <w:rStyle w:val="VerbatimChar"/>
         </w:rPr>
-        <w:t xml:space="preserve">/api/v1/enrich</w:t>
+        <w:t xml:space="preserve">/api/v1/rerank</w:t>
       </w:r>
     </w:p>
     <w:p>
       <w:pPr>
         <w:pStyle w:val="Heading3"/>
       </w:pPr>
-      <w:bookmarkStart w:id="46" w:name="X95e3e8a7ebc88c92f150096cbfd9309b32b82d9"/>
-      <w:r>
-        <w:t xml:space="preserve">6.5 Reasoning Generation (NexusStrandsAgentService)</w:t>
-      </w:r>
-      <w:bookmarkEnd w:id="46"/>
+      <w:bookmarkStart w:id="45" w:name="Xfe4f18c7a671bc611023352961b8a0dc3126dc6"/>
+      <w:r>
+        <w:t xml:space="preserve">6.4 Control Enrichment (NexusStrandsAgentService)</w:t>
+      </w:r>
+      <w:bookmarkEnd w:id="45"/>
     </w:p>
     <w:p>
       <w:pPr>
@@ -4792,7 +4910,7 @@
         <w:t xml:space="preserve"> </w:t>
       </w:r>
       <w:r>
-        <w:t xml:space="preserve">Generate human-readable rationale for mappings</w:t>
+        <w:t xml:space="preserve">Expand control text with compliance context</w:t>
       </w:r>
     </w:p>
     <w:p>
@@ -4807,13 +4925,13 @@
         <w:rPr>
           <w:b/>
         </w:rPr>
-        <w:t xml:space="preserve">Output:</w:t>
-      </w:r>
-      <w:r>
-        <w:t xml:space="preserve"> </w:t>
-      </w:r>
-      <w:r>
-        <w:t xml:space="preserve">2-3 sentence explanation of mapping relationship</w:t>
+        <w:t xml:space="preserve">Multi-Agent System:</w:t>
+      </w:r>
+      <w:r>
+        <w:t xml:space="preserve"> </w:t>
+      </w:r>
+      <w:r>
+        <w:t xml:space="preserve">Uses strands framework for orchestration</w:t>
       </w:r>
     </w:p>
     <w:p>
@@ -4821,6 +4939,109 @@
         <w:numPr>
           <w:ilvl w:val="0"/>
           <w:numId w:val="1018"/>
+        </w:numPr>
+        <w:pStyle w:val="Compact"/>
+      </w:pPr>
+      <w:r>
+        <w:rPr>
+          <w:b/>
+        </w:rPr>
+        <w:t xml:space="preserve">Endpoint:</w:t>
+      </w:r>
+      <w:r>
+        <w:t xml:space="preserve"> </w:t>
+      </w:r>
+      <w:r>
+        <w:t xml:space="preserve">POST</w:t>
+      </w:r>
+      <w:r>
+        <w:t xml:space="preserve"> </w:t>
+      </w:r>
+      <w:r>
+        <w:rPr>
+          <w:rStyle w:val="VerbatimChar"/>
+        </w:rPr>
+        <w:t xml:space="preserve">/api/v1/enrich</w:t>
+      </w:r>
+    </w:p>
+    <w:p>
+      <w:pPr>
+        <w:pStyle w:val="Heading3"/>
+      </w:pPr>
+      <w:bookmarkStart w:id="46" w:name="X95e3e8a7ebc88c92f150096cbfd9309b32b82d9"/>
+      <w:r>
+        <w:t xml:space="preserve">6.5 Reasoning Generation (NexusStrandsAgentService)</w:t>
+      </w:r>
+      <w:bookmarkEnd w:id="46"/>
+    </w:p>
+    <w:p>
+      <w:pPr>
+        <w:numPr>
+          <w:ilvl w:val="0"/>
+          <w:numId w:val="1019"/>
+        </w:numPr>
+        <w:pStyle w:val="Compact"/>
+      </w:pPr>
+      <w:r>
+        <w:rPr>
+          <w:b/>
+        </w:rPr>
+        <w:t xml:space="preserve">Model:</w:t>
+      </w:r>
+      <w:r>
+        <w:t xml:space="preserve"> </w:t>
+      </w:r>
+      <w:r>
+        <w:t xml:space="preserve">Claude via AWS Bedrock</w:t>
+      </w:r>
+    </w:p>
+    <w:p>
+      <w:pPr>
+        <w:numPr>
+          <w:ilvl w:val="0"/>
+          <w:numId w:val="1019"/>
+        </w:numPr>
+        <w:pStyle w:val="Compact"/>
+      </w:pPr>
+      <w:r>
+        <w:rPr>
+          <w:b/>
+        </w:rPr>
+        <w:t xml:space="preserve">Purpose:</w:t>
+      </w:r>
+      <w:r>
+        <w:t xml:space="preserve"> </w:t>
+      </w:r>
+      <w:r>
+        <w:t xml:space="preserve">Generate human-readable rationale for mappings</w:t>
+      </w:r>
+    </w:p>
+    <w:p>
+      <w:pPr>
+        <w:numPr>
+          <w:ilvl w:val="0"/>
+          <w:numId w:val="1019"/>
+        </w:numPr>
+        <w:pStyle w:val="Compact"/>
+      </w:pPr>
+      <w:r>
+        <w:rPr>
+          <w:b/>
+        </w:rPr>
+        <w:t xml:space="preserve">Output:</w:t>
+      </w:r>
+      <w:r>
+        <w:t xml:space="preserve"> </w:t>
+      </w:r>
+      <w:r>
+        <w:t xml:space="preserve">2-3 sentence explanation of mapping relationship</w:t>
+      </w:r>
+    </w:p>
+    <w:p>
+      <w:pPr>
+        <w:numPr>
+          <w:ilvl w:val="0"/>
+          <w:numId w:val="1019"/>
         </w:numPr>
         <w:pStyle w:val="Compact"/>
       </w:pPr>
@@ -5089,7 +5310,7 @@
               <w:jc w:val="left"/>
             </w:pPr>
             <w:r>
-              <w:t xml:space="preserve">Jobs</w:t>
+              <w:t xml:space="preserve">MappingJobs</w:t>
             </w:r>
           </w:p>
         </w:tc>
@@ -5323,21 +5544,284 @@
       <w:pPr>
         <w:pStyle w:val="Heading2"/>
       </w:pPr>
-      <w:bookmarkStart w:id="48" w:name="environment-variables"/>
+      <w:bookmarkStart w:id="48" w:name="sqs-queues"/>
+      <w:r>
+        <w:t xml:space="preserve">7.5 SQS Queues</w:t>
+      </w:r>
+      <w:bookmarkEnd w:id="48"/>
+    </w:p>
+    <w:tbl>
+      <w:tblPr>
+        <w:tblStyle w:val="Table"/>
+        <w:tblW w:type="pct" w:w="5000.0"/>
+        <w:tblLook w:firstRow="1"/>
+      </w:tblPr>
+      <w:tblGrid>
+        <w:gridCol w:w="1680"/>
+        <w:gridCol w:w="1440"/>
+        <w:gridCol w:w="2160"/>
+        <w:gridCol w:w="2640"/>
+      </w:tblGrid>
+      <w:tr>
+        <w:trPr>
+          <w:cnfStyle w:firstRow="1"/>
+        </w:trPr>
+        <w:tc>
+          <w:tcPr>
+            <w:tcBorders>
+              <w:bottom w:val="single"/>
+            </w:tcBorders>
+            <w:vAlign w:val="bottom"/>
+          </w:tcPr>
+          <w:p>
+            <w:pPr>
+              <w:pStyle w:val="Compact"/>
+              <w:jc w:val="left"/>
+            </w:pPr>
+            <w:r>
+              <w:t xml:space="preserve">Queue</w:t>
+            </w:r>
+          </w:p>
+        </w:tc>
+        <w:tc>
+          <w:tcPr>
+            <w:tcBorders>
+              <w:bottom w:val="single"/>
+            </w:tcBorders>
+            <w:vAlign w:val="bottom"/>
+          </w:tcPr>
+          <w:p>
+            <w:pPr>
+              <w:pStyle w:val="Compact"/>
+              <w:jc w:val="left"/>
+            </w:pPr>
+            <w:r>
+              <w:t xml:space="preserve">Type</w:t>
+            </w:r>
+          </w:p>
+        </w:tc>
+        <w:tc>
+          <w:tcPr>
+            <w:tcBorders>
+              <w:bottom w:val="single"/>
+            </w:tcBorders>
+            <w:vAlign w:val="bottom"/>
+          </w:tcPr>
+          <w:p>
+            <w:pPr>
+              <w:pStyle w:val="Compact"/>
+              <w:jc w:val="left"/>
+            </w:pPr>
+            <w:r>
+              <w:t xml:space="preserve">Purpose</w:t>
+            </w:r>
+          </w:p>
+        </w:tc>
+        <w:tc>
+          <w:tcPr>
+            <w:tcBorders>
+              <w:bottom w:val="single"/>
+            </w:tcBorders>
+            <w:vAlign w:val="bottom"/>
+          </w:tcPr>
+          <w:p>
+            <w:pPr>
+              <w:pStyle w:val="Compact"/>
+              <w:jc w:val="left"/>
+            </w:pPr>
+            <w:r>
+              <w:t xml:space="preserve">Retention</w:t>
+            </w:r>
+          </w:p>
+        </w:tc>
+      </w:tr>
+      <w:tr>
+        <w:tc>
+          <w:p>
+            <w:pPr>
+              <w:pStyle w:val="Compact"/>
+              <w:jc w:val="left"/>
+            </w:pPr>
+            <w:r>
+              <w:t xml:space="preserve">MappingRequestQueue</w:t>
+            </w:r>
+          </w:p>
+        </w:tc>
+        <w:tc>
+          <w:p>
+            <w:pPr>
+              <w:pStyle w:val="Compact"/>
+              <w:jc w:val="left"/>
+            </w:pPr>
+            <w:r>
+              <w:t xml:space="preserve">Standard</w:t>
+            </w:r>
+          </w:p>
+        </w:tc>
+        <w:tc>
+          <w:p>
+            <w:pPr>
+              <w:pStyle w:val="Compact"/>
+              <w:jc w:val="left"/>
+            </w:pPr>
+            <w:r>
+              <w:t xml:space="preserve">Durable buffer for async mapping requests</w:t>
+            </w:r>
+          </w:p>
+        </w:tc>
+        <w:tc>
+          <w:p>
+            <w:pPr>
+              <w:pStyle w:val="Compact"/>
+              <w:jc w:val="left"/>
+            </w:pPr>
+            <w:r>
+              <w:t xml:space="preserve">7 days</w:t>
+            </w:r>
+          </w:p>
+        </w:tc>
+      </w:tr>
+      <w:tr>
+        <w:tc>
+          <w:p>
+            <w:pPr>
+              <w:pStyle w:val="Compact"/>
+              <w:jc w:val="left"/>
+            </w:pPr>
+            <w:r>
+              <w:t xml:space="preserve">MappingRequestDLQ</w:t>
+            </w:r>
+          </w:p>
+        </w:tc>
+        <w:tc>
+          <w:p>
+            <w:pPr>
+              <w:pStyle w:val="Compact"/>
+              <w:jc w:val="left"/>
+            </w:pPr>
+            <w:r>
+              <w:t xml:space="preserve">Standard (DLQ)</w:t>
+            </w:r>
+          </w:p>
+        </w:tc>
+        <w:tc>
+          <w:p>
+            <w:pPr>
+              <w:pStyle w:val="Compact"/>
+              <w:jc w:val="left"/>
+            </w:pPr>
+            <w:r>
+              <w:t xml:space="preserve">Failed messages for retry after bug fixes</w:t>
+            </w:r>
+          </w:p>
+        </w:tc>
+        <w:tc>
+          <w:p>
+            <w:pPr>
+              <w:pStyle w:val="Compact"/>
+              <w:jc w:val="left"/>
+            </w:pPr>
+            <w:r>
+              <w:t xml:space="preserve">14 days</w:t>
+            </w:r>
+          </w:p>
+        </w:tc>
+      </w:tr>
+    </w:tbl>
+    <w:p>
+      <w:pPr>
+        <w:pStyle w:val="Heading3"/>
+      </w:pPr>
+      <w:bookmarkStart w:id="49" w:name="sqs-configuration"/>
+      <w:r>
+        <w:t xml:space="preserve">SQS Configuration</w:t>
+      </w:r>
+      <w:bookmarkEnd w:id="49"/>
+    </w:p>
+    <w:p>
+      <w:pPr>
+        <w:pStyle w:val="FirstParagraph"/>
+      </w:pPr>
+      <w:r>
+        <w:rPr>
+          <w:b/>
+        </w:rPr>
+        <w:t xml:space="preserve">MappingRequestQueue:</w:t>
+      </w:r>
+      <w:r>
+        <w:t xml:space="preserve"> </w:t>
+      </w:r>
+      <w:r>
+        <w:t xml:space="preserve">- Visibility Timeout: 60 seconds</w:t>
+      </w:r>
+      <w:r>
+        <w:t xml:space="preserve"> </w:t>
+      </w:r>
+      <w:r>
+        <w:t xml:space="preserve">- Max Receive Count: 3 (then moves to DLQ)</w:t>
+      </w:r>
+      <w:r>
+        <w:t xml:space="preserve"> </w:t>
+      </w:r>
+      <w:r>
+        <w:t xml:space="preserve">- Encryption: AWS managed</w:t>
+      </w:r>
+    </w:p>
+    <w:p>
+      <w:pPr>
+        <w:pStyle w:val="BodyText"/>
+      </w:pPr>
+      <w:r>
+        <w:rPr>
+          <w:b/>
+        </w:rPr>
+        <w:t xml:space="preserve">CloudWatch Alarms:</w:t>
+      </w:r>
+      <w:r>
+        <w:t xml:space="preserve"> </w:t>
+      </w:r>
+      <w:r>
+        <w:t xml:space="preserve">- DLQ Not Empty: Alert when messages appear in DLQ</w:t>
+      </w:r>
+      <w:r>
+        <w:t xml:space="preserve"> </w:t>
+      </w:r>
+      <w:r>
+        <w:t xml:space="preserve">- Queue Backlog: Alert when pending messages &gt; 100</w:t>
+      </w:r>
+      <w:r>
+        <w:t xml:space="preserve"> </w:t>
+      </w:r>
+      <w:r>
+        <w:t xml:space="preserve">- Message Age: Alert when oldest message &gt; 1 hour</w:t>
+      </w:r>
+    </w:p>
+    <w:p>
+      <w:r>
+        <w:pict>
+          <v:rect style="width:0;height:1.5pt" o:hralign="center" o:hrstd="t" o:hr="t"/>
+        </w:pict>
+      </w:r>
+    </w:p>
+    <w:p>
+      <w:pPr>
+        <w:pStyle w:val="Heading2"/>
+      </w:pPr>
+      <w:bookmarkStart w:id="50" w:name="environment-variables"/>
       <w:r>
         <w:t xml:space="preserve">8. Environment Variables</w:t>
       </w:r>
-      <w:bookmarkEnd w:id="48"/>
+      <w:bookmarkEnd w:id="50"/>
     </w:p>
     <w:p>
       <w:pPr>
         <w:pStyle w:val="Heading3"/>
       </w:pPr>
-      <w:bookmarkStart w:id="49" w:name="common-variables"/>
+      <w:bookmarkStart w:id="51" w:name="common-variables"/>
       <w:r>
         <w:t xml:space="preserve">8.1 Common Variables</w:t>
       </w:r>
-      <w:bookmarkEnd w:id="49"/>
+      <w:bookmarkEnd w:id="51"/>
     </w:p>
     <w:tbl>
       <w:tblPr>
@@ -5471,11 +5955,11 @@
       <w:pPr>
         <w:pStyle w:val="Heading3"/>
       </w:pPr>
-      <w:bookmarkStart w:id="50" w:name="step-functions-lambdas-1"/>
+      <w:bookmarkStart w:id="52" w:name="step-functions-lambdas-1"/>
       <w:r>
         <w:t xml:space="preserve">8.2 Step Functions Lambdas</w:t>
       </w:r>
-      <w:bookmarkEnd w:id="50"/>
+      <w:bookmarkEnd w:id="52"/>
     </w:p>
     <w:tbl>
       <w:tblPr>
@@ -5566,7 +6050,7 @@
               <w:jc w:val="left"/>
             </w:pPr>
             <w:r>
-              <w:t xml:space="preserve">Async, Status, JobUpdater</w:t>
+              <w:t xml:space="preserve">Async, Status, SqsTrigger, JobUpdater</w:t>
             </w:r>
           </w:p>
         </w:tc>
@@ -5578,6 +6062,44 @@
             </w:pPr>
             <w:r>
               <w:t xml:space="preserve">Jobs table</w:t>
+            </w:r>
+          </w:p>
+        </w:tc>
+      </w:tr>
+      <w:tr>
+        <w:tc>
+          <w:p>
+            <w:pPr>
+              <w:pStyle w:val="Compact"/>
+              <w:jc w:val="left"/>
+            </w:pPr>
+            <w:r>
+              <w:rPr>
+                <w:rStyle w:val="VerbatimChar"/>
+              </w:rPr>
+              <w:t xml:space="preserve">MAPPING_REQUEST_QUEUE_URL</w:t>
+            </w:r>
+          </w:p>
+        </w:tc>
+        <w:tc>
+          <w:p>
+            <w:pPr>
+              <w:pStyle w:val="Compact"/>
+              <w:jc w:val="left"/>
+            </w:pPr>
+            <w:r>
+              <w:t xml:space="preserve">Async</w:t>
+            </w:r>
+          </w:p>
+        </w:tc>
+        <w:tc>
+          <w:p>
+            <w:pPr>
+              <w:pStyle w:val="Compact"/>
+              <w:jc w:val="left"/>
+            </w:pPr>
+            <w:r>
+              <w:t xml:space="preserve">SQS queue URL for durable processing</w:t>
             </w:r>
           </w:p>
         </w:tc>
@@ -5604,7 +6126,7 @@
               <w:jc w:val="left"/>
             </w:pPr>
             <w:r>
-              <w:t xml:space="preserve">Async</w:t>
+              <w:t xml:space="preserve">SqsTrigger</w:t>
             </w:r>
           </w:p>
         </w:tc>
@@ -5616,6 +6138,82 @@
             </w:pPr>
             <w:r>
               <w:t xml:space="preserve">Step Functions ARN</w:t>
+            </w:r>
+          </w:p>
+        </w:tc>
+      </w:tr>
+      <w:tr>
+        <w:tc>
+          <w:p>
+            <w:pPr>
+              <w:pStyle w:val="Compact"/>
+              <w:jc w:val="left"/>
+            </w:pPr>
+            <w:r>
+              <w:rPr>
+                <w:rStyle w:val="VerbatimChar"/>
+              </w:rPr>
+              <w:t xml:space="preserve">DLQ_URL</w:t>
+            </w:r>
+          </w:p>
+        </w:tc>
+        <w:tc>
+          <w:p>
+            <w:pPr>
+              <w:pStyle w:val="Compact"/>
+              <w:jc w:val="left"/>
+            </w:pPr>
+            <w:r>
+              <w:t xml:space="preserve">DlqRedrive</w:t>
+            </w:r>
+          </w:p>
+        </w:tc>
+        <w:tc>
+          <w:p>
+            <w:pPr>
+              <w:pStyle w:val="Compact"/>
+              <w:jc w:val="left"/>
+            </w:pPr>
+            <w:r>
+              <w:t xml:space="preserve">Dead letter queue URL</w:t>
+            </w:r>
+          </w:p>
+        </w:tc>
+      </w:tr>
+      <w:tr>
+        <w:tc>
+          <w:p>
+            <w:pPr>
+              <w:pStyle w:val="Compact"/>
+              <w:jc w:val="left"/>
+            </w:pPr>
+            <w:r>
+              <w:rPr>
+                <w:rStyle w:val="VerbatimChar"/>
+              </w:rPr>
+              <w:t xml:space="preserve">MAIN_QUEUE_URL</w:t>
+            </w:r>
+          </w:p>
+        </w:tc>
+        <w:tc>
+          <w:p>
+            <w:pPr>
+              <w:pStyle w:val="Compact"/>
+              <w:jc w:val="left"/>
+            </w:pPr>
+            <w:r>
+              <w:t xml:space="preserve">DlqRedrive</w:t>
+            </w:r>
+          </w:p>
+        </w:tc>
+        <w:tc>
+          <w:p>
+            <w:pPr>
+              <w:pStyle w:val="Compact"/>
+              <w:jc w:val="left"/>
+            </w:pPr>
+            <w:r>
+              <w:t xml:space="preserve">Main queue URL for redrive</w:t>
             </w:r>
           </w:p>
         </w:tc>
@@ -5784,21 +6382,21 @@
       <w:pPr>
         <w:pStyle w:val="Heading2"/>
       </w:pPr>
-      <w:bookmarkStart w:id="51" w:name="deployment"/>
+      <w:bookmarkStart w:id="53" w:name="deployment"/>
       <w:r>
         <w:t xml:space="preserve">9. Deployment</w:t>
       </w:r>
-      <w:bookmarkEnd w:id="51"/>
+      <w:bookmarkEnd w:id="53"/>
     </w:p>
     <w:p>
       <w:pPr>
         <w:pStyle w:val="Heading3"/>
       </w:pPr>
-      <w:bookmarkStart w:id="52" w:name="environments"/>
+      <w:bookmarkStart w:id="54" w:name="environments"/>
       <w:r>
         <w:t xml:space="preserve">9.1 Environments</w:t>
       </w:r>
-      <w:bookmarkEnd w:id="52"/>
+      <w:bookmarkEnd w:id="54"/>
     </w:p>
     <w:tbl>
       <w:tblPr>
@@ -5973,11 +6571,11 @@
       <w:pPr>
         <w:pStyle w:val="Heading3"/>
       </w:pPr>
-      <w:bookmarkStart w:id="53" w:name="cdk-deployment"/>
+      <w:bookmarkStart w:id="55" w:name="cdk-deployment"/>
       <w:r>
         <w:t xml:space="preserve">9.2 CDK Deployment</w:t>
       </w:r>
-      <w:bookmarkEnd w:id="53"/>
+      <w:bookmarkEnd w:id="55"/>
     </w:p>
     <w:p>
       <w:pPr>
@@ -6067,21 +6665,21 @@
       <w:pPr>
         <w:pStyle w:val="Heading2"/>
       </w:pPr>
-      <w:bookmarkStart w:id="54" w:name="testing"/>
+      <w:bookmarkStart w:id="56" w:name="testing"/>
       <w:r>
         <w:t xml:space="preserve">10. Testing</w:t>
       </w:r>
-      <w:bookmarkEnd w:id="54"/>
+      <w:bookmarkEnd w:id="56"/>
     </w:p>
     <w:p>
       <w:pPr>
         <w:pStyle w:val="Heading3"/>
       </w:pPr>
-      <w:bookmarkStart w:id="55" w:name="unit-tests"/>
+      <w:bookmarkStart w:id="57" w:name="unit-tests"/>
       <w:r>
         <w:t xml:space="preserve">10.1 Unit Tests</w:t>
       </w:r>
-      <w:bookmarkEnd w:id="55"/>
+      <w:bookmarkEnd w:id="57"/>
     </w:p>
     <w:p>
       <w:pPr>
@@ -6133,11 +6731,11 @@
       <w:pPr>
         <w:pStyle w:val="Heading3"/>
       </w:pPr>
-      <w:bookmarkStart w:id="56" w:name="test-fixture-pattern"/>
+      <w:bookmarkStart w:id="58" w:name="test-fixture-pattern"/>
       <w:r>
         <w:t xml:space="preserve">10.2 Test Fixture Pattern</w:t>
       </w:r>
-      <w:bookmarkEnd w:id="56"/>
+      <w:bookmarkEnd w:id="58"/>
     </w:p>
     <w:p>
       <w:pPr>
@@ -6377,21 +6975,21 @@
       <w:pPr>
         <w:pStyle w:val="Heading2"/>
       </w:pPr>
-      <w:bookmarkStart w:id="57" w:name="api-reference-summary"/>
+      <w:bookmarkStart w:id="59" w:name="api-reference-summary"/>
       <w:r>
         <w:t xml:space="preserve">11. API Reference Summary</w:t>
       </w:r>
-      <w:bookmarkEnd w:id="57"/>
+      <w:bookmarkEnd w:id="59"/>
     </w:p>
     <w:p>
       <w:pPr>
         <w:pStyle w:val="Heading3"/>
       </w:pPr>
-      <w:bookmarkStart w:id="58" w:name="framework-endpoints"/>
+      <w:bookmarkStart w:id="60" w:name="framework-endpoints"/>
       <w:r>
         <w:t xml:space="preserve">11.1 Framework Endpoints</w:t>
       </w:r>
-      <w:bookmarkEnd w:id="58"/>
+      <w:bookmarkEnd w:id="60"/>
     </w:p>
     <w:tbl>
       <w:tblPr>
@@ -6651,11 +7249,11 @@
       <w:pPr>
         <w:pStyle w:val="Heading3"/>
       </w:pPr>
-      <w:bookmarkStart w:id="59" w:name="control-endpoints"/>
+      <w:bookmarkStart w:id="61" w:name="control-endpoints"/>
       <w:r>
         <w:t xml:space="preserve">11.2 Control Endpoints</w:t>
       </w:r>
-      <w:bookmarkEnd w:id="59"/>
+      <w:bookmarkEnd w:id="61"/>
     </w:p>
     <w:tbl>
       <w:tblPr>
@@ -6915,11 +7513,11 @@
       <w:pPr>
         <w:pStyle w:val="Heading3"/>
       </w:pPr>
-      <w:bookmarkStart w:id="60" w:name="mapping-endpoints"/>
+      <w:bookmarkStart w:id="62" w:name="mapping-endpoints"/>
       <w:r>
         <w:t xml:space="preserve">11.3 Mapping Endpoints</w:t>
       </w:r>
-      <w:bookmarkEnd w:id="60"/>
+      <w:bookmarkEnd w:id="62"/>
     </w:p>
     <w:tbl>
       <w:tblPr>
@@ -7148,11 +7746,11 @@
       <w:pPr>
         <w:pStyle w:val="Heading2"/>
       </w:pPr>
-      <w:bookmarkStart w:id="61" w:name="hld-alignment-analysis"/>
+      <w:bookmarkStart w:id="63" w:name="hld-alignment-analysis"/>
       <w:r>
         <w:t xml:space="preserve">12. HLD Alignment Analysis</w:t>
       </w:r>
-      <w:bookmarkEnd w:id="61"/>
+      <w:bookmarkEnd w:id="63"/>
     </w:p>
     <w:p>
       <w:pPr>
@@ -7166,11 +7764,11 @@
       <w:pPr>
         <w:pStyle w:val="Heading3"/>
       </w:pPr>
-      <w:bookmarkStart w:id="62" w:name="architecture-alignment"/>
+      <w:bookmarkStart w:id="64" w:name="architecture-alignment"/>
       <w:r>
         <w:t xml:space="preserve">12.1 Architecture Alignment</w:t>
       </w:r>
-      <w:bookmarkEnd w:id="62"/>
+      <w:bookmarkEnd w:id="64"/>
     </w:p>
     <w:tbl>
       <w:tblPr>
@@ -7584,11 +8182,11 @@
       <w:pPr>
         <w:pStyle w:val="Heading3"/>
       </w:pPr>
-      <w:bookmarkStart w:id="63" w:name="database-schema-alignment"/>
+      <w:bookmarkStart w:id="65" w:name="database-schema-alignment"/>
       <w:r>
         <w:t xml:space="preserve">12.2 Database Schema Alignment</w:t>
       </w:r>
-      <w:bookmarkEnd w:id="63"/>
+      <w:bookmarkEnd w:id="65"/>
     </w:p>
     <w:tbl>
       <w:tblPr>
@@ -7956,21 +8554,21 @@
       <w:pPr>
         <w:pStyle w:val="Heading3"/>
       </w:pPr>
-      <w:bookmarkStart w:id="64" w:name="intentional-deviations"/>
+      <w:bookmarkStart w:id="66" w:name="intentional-deviations"/>
       <w:r>
         <w:t xml:space="preserve">12.3 Intentional Deviations</w:t>
       </w:r>
-      <w:bookmarkEnd w:id="64"/>
+      <w:bookmarkEnd w:id="66"/>
     </w:p>
     <w:p>
       <w:pPr>
         <w:pStyle w:val="Heading4"/>
       </w:pPr>
-      <w:bookmarkStart w:id="65" w:name="mapping-pipeline-architecture"/>
+      <w:bookmarkStart w:id="67" w:name="mapping-pipeline-architecture"/>
       <w:r>
         <w:t xml:space="preserve">12.3.1 Mapping Pipeline Architecture</w:t>
       </w:r>
-      <w:bookmarkEnd w:id="65"/>
+      <w:bookmarkEnd w:id="67"/>
     </w:p>
     <w:p>
       <w:pPr>
@@ -8013,7 +8611,25 @@
         <w:rPr>
           <w:rStyle w:val="VerbatimChar"/>
         </w:rPr>
-        <w:t xml:space="preserve">POST /mappings → AsyncAPIHandler → Step Functions → ScienceOrchestrator → ECS ML Service</w:t>
+        <w:t xml:space="preserve">POST /mappings → AsyncAPIHandler → SQS Queue → SQS Trigger → Step Functions → ECS ML Service</w:t>
+      </w:r>
+      <w:r>
+        <w:br/>
+      </w:r>
+      <w:r>
+        <w:rPr>
+          <w:rStyle w:val="VerbatimChar"/>
+        </w:rPr>
+        <w:t xml:space="preserve">                                      ↓ (on failure)</w:t>
+      </w:r>
+      <w:r>
+        <w:br/>
+      </w:r>
+      <w:r>
+        <w:rPr>
+          <w:rStyle w:val="VerbatimChar"/>
+        </w:rPr>
+        <w:t xml:space="preserve">                                    DLQ → DLQ Redrive → SQS Queue</w:t>
       </w:r>
     </w:p>
     <w:p>
@@ -8030,14 +8646,14 @@
         <w:t xml:space="preserve"> </w:t>
       </w:r>
       <w:r>
-        <w:t xml:space="preserve">The HLD describes an event-driven architecture with DynamoDB Streams triggering Lambda functions through SQS queues. The implementation uses a request-driven approach with Step Functions for several reasons:</w:t>
+        <w:t xml:space="preserve">The implementation combines SQS durability with Step Functions orchestration:</w:t>
       </w:r>
     </w:p>
     <w:p>
       <w:pPr>
         <w:numPr>
           <w:ilvl w:val="0"/>
-          <w:numId w:val="1019"/>
+          <w:numId w:val="1020"/>
         </w:numPr>
         <w:pStyle w:val="Compact"/>
       </w:pPr>
@@ -8045,20 +8661,20 @@
         <w:rPr>
           <w:b/>
         </w:rPr>
-        <w:t xml:space="preserve">Simpler orchestration</w:t>
-      </w:r>
-      <w:r>
-        <w:t xml:space="preserve"> </w:t>
-      </w:r>
-      <w:r>
-        <w:t xml:space="preserve">- Step Functions provides built-in state management, retries, and error handling</w:t>
+        <w:t xml:space="preserve">SQS durability</w:t>
+      </w:r>
+      <w:r>
+        <w:t xml:space="preserve"> </w:t>
+      </w:r>
+      <w:r>
+        <w:t xml:space="preserve">- Requests are queued before Step Functions, ensuring no request loss during failures</w:t>
       </w:r>
     </w:p>
     <w:p>
       <w:pPr>
         <w:numPr>
           <w:ilvl w:val="0"/>
-          <w:numId w:val="1019"/>
+          <w:numId w:val="1020"/>
         </w:numPr>
         <w:pStyle w:val="Compact"/>
       </w:pPr>
@@ -8066,20 +8682,20 @@
         <w:rPr>
           <w:b/>
         </w:rPr>
-        <w:t xml:space="preserve">Better visibility</w:t>
-      </w:r>
-      <w:r>
-        <w:t xml:space="preserve"> </w:t>
-      </w:r>
-      <w:r>
-        <w:t xml:space="preserve">- Step Functions console shows workflow execution status</w:t>
+        <w:t xml:space="preserve">DLQ retry</w:t>
+      </w:r>
+      <w:r>
+        <w:t xml:space="preserve"> </w:t>
+      </w:r>
+      <w:r>
+        <w:t xml:space="preserve">- Failed requests (due to bugs) are preserved in DLQ and can be retried after code fixes</w:t>
       </w:r>
     </w:p>
     <w:p>
       <w:pPr>
         <w:numPr>
           <w:ilvl w:val="0"/>
-          <w:numId w:val="1019"/>
+          <w:numId w:val="1020"/>
         </w:numPr>
         <w:pStyle w:val="Compact"/>
       </w:pPr>
@@ -8087,20 +8703,20 @@
         <w:rPr>
           <w:b/>
         </w:rPr>
-        <w:t xml:space="preserve">Easier debugging</w:t>
-      </w:r>
-      <w:r>
-        <w:t xml:space="preserve"> </w:t>
-      </w:r>
-      <w:r>
-        <w:t xml:space="preserve">- Each step’s input/output is captured for troubleshooting</w:t>
+        <w:t xml:space="preserve">Simpler orchestration</w:t>
+      </w:r>
+      <w:r>
+        <w:t xml:space="preserve"> </w:t>
+      </w:r>
+      <w:r>
+        <w:t xml:space="preserve">- Step Functions provides built-in state management, retries, and error handling</w:t>
       </w:r>
     </w:p>
     <w:p>
       <w:pPr>
         <w:numPr>
           <w:ilvl w:val="0"/>
-          <w:numId w:val="1019"/>
+          <w:numId w:val="1020"/>
         </w:numPr>
         <w:pStyle w:val="Compact"/>
       </w:pPr>
@@ -8108,6 +8724,48 @@
         <w:rPr>
           <w:b/>
         </w:rPr>
+        <w:t xml:space="preserve">Better visibility</w:t>
+      </w:r>
+      <w:r>
+        <w:t xml:space="preserve"> </w:t>
+      </w:r>
+      <w:r>
+        <w:t xml:space="preserve">- Step Functions console shows workflow execution status</w:t>
+      </w:r>
+    </w:p>
+    <w:p>
+      <w:pPr>
+        <w:numPr>
+          <w:ilvl w:val="0"/>
+          <w:numId w:val="1020"/>
+        </w:numPr>
+        <w:pStyle w:val="Compact"/>
+      </w:pPr>
+      <w:r>
+        <w:rPr>
+          <w:b/>
+        </w:rPr>
+        <w:t xml:space="preserve">Easier debugging</w:t>
+      </w:r>
+      <w:r>
+        <w:t xml:space="preserve"> </w:t>
+      </w:r>
+      <w:r>
+        <w:t xml:space="preserve">- Each step’s input/output is captured for troubleshooting</w:t>
+      </w:r>
+    </w:p>
+    <w:p>
+      <w:pPr>
+        <w:numPr>
+          <w:ilvl w:val="0"/>
+          <w:numId w:val="1020"/>
+        </w:numPr>
+        <w:pStyle w:val="Compact"/>
+      </w:pPr>
+      <w:r>
+        <w:rPr>
+          <w:b/>
+        </w:rPr>
         <w:t xml:space="preserve">On-demand mapping</w:t>
       </w:r>
       <w:r>
@@ -8125,24 +8783,41 @@
         <w:rPr>
           <w:b/>
         </w:rPr>
+        <w:t xml:space="preserve">Alignment with HLD Section 6.1.1:</w:t>
+      </w:r>
+      <w:r>
+        <w:t xml:space="preserve"> </w:t>
+      </w:r>
+      <w:r>
+        <w:t xml:space="preserve">The implementation follows the HLD recommendation for hybrid Step Functions + SQS architecture, where SQS provides durability and Step Functions provides orchestration.</w:t>
+      </w:r>
+    </w:p>
+    <w:p>
+      <w:pPr>
+        <w:pStyle w:val="BodyText"/>
+      </w:pPr>
+      <w:r>
+        <w:rPr>
+          <w:b/>
+        </w:rPr>
         <w:t xml:space="preserve">Future consideration:</w:t>
       </w:r>
       <w:r>
         <w:t xml:space="preserve"> </w:t>
       </w:r>
       <w:r>
-        <w:t xml:space="preserve">If automatic mapping on control INSERT is required, DynamoDB Streams can trigger the existing Step Functions workflow.</w:t>
+        <w:t xml:space="preserve">If automatic mapping on control INSERT is required, DynamoDB Streams can trigger the existing Step Functions workflow via SQS.</w:t>
       </w:r>
     </w:p>
     <w:p>
       <w:pPr>
         <w:pStyle w:val="Heading4"/>
       </w:pPr>
-      <w:bookmarkStart w:id="66" w:name="science-model-invocation"/>
+      <w:bookmarkStart w:id="68" w:name="science-model-invocation"/>
       <w:r>
         <w:t xml:space="preserve">12.3.2 Science Model Invocation</w:t>
       </w:r>
-      <w:bookmarkEnd w:id="66"/>
+      <w:bookmarkEnd w:id="68"/>
     </w:p>
     <w:p>
       <w:pPr>
@@ -8277,11 +8952,11 @@
       <w:pPr>
         <w:pStyle w:val="Heading4"/>
       </w:pPr>
-      <w:bookmarkStart w:id="67" w:name="mapping-table-schema"/>
+      <w:bookmarkStart w:id="69" w:name="mapping-table-schema"/>
       <w:r>
         <w:t xml:space="preserve">12.3.3 Mapping Table Schema</w:t>
       </w:r>
-      <w:bookmarkEnd w:id="67"/>
+      <w:bookmarkEnd w:id="69"/>
     </w:p>
     <w:p>
       <w:pPr>
@@ -8494,11 +9169,11 @@
       <w:pPr>
         <w:pStyle w:val="Heading4"/>
       </w:pPr>
-      <w:bookmarkStart w:id="68" w:name="enrichment-approach"/>
+      <w:bookmarkStart w:id="70" w:name="enrichment-approach"/>
       <w:r>
         <w:t xml:space="preserve">12.3.4 Enrichment Approach</w:t>
       </w:r>
-      <w:bookmarkEnd w:id="68"/>
+      <w:bookmarkEnd w:id="70"/>
     </w:p>
     <w:p>
       <w:pPr>
@@ -8624,11 +9299,11 @@
       <w:pPr>
         <w:pStyle w:val="Heading4"/>
       </w:pPr>
-      <w:bookmarkStart w:id="69" w:name="reasoning-generation"/>
+      <w:bookmarkStart w:id="71" w:name="reasoning-generation"/>
       <w:r>
         <w:t xml:space="preserve">12.3.5 Reasoning Generation</w:t>
       </w:r>
-      <w:bookmarkEnd w:id="69"/>
+      <w:bookmarkEnd w:id="71"/>
     </w:p>
     <w:p>
       <w:pPr>
@@ -8769,11 +9444,11 @@
       <w:pPr>
         <w:pStyle w:val="Heading3"/>
       </w:pPr>
-      <w:bookmarkStart w:id="70" w:name="not-yet-implemented-per-hld"/>
+      <w:bookmarkStart w:id="72" w:name="not-yet-implemented-per-hld"/>
       <w:r>
         <w:t xml:space="preserve">12.4 Not Yet Implemented (Per HLD)</w:t>
       </w:r>
-      <w:bookmarkEnd w:id="70"/>
+      <w:bookmarkEnd w:id="72"/>
     </w:p>
     <w:tbl>
       <w:tblPr>
@@ -9092,11 +9767,11 @@
       <w:pPr>
         <w:pStyle w:val="Heading3"/>
       </w:pPr>
-      <w:bookmarkStart w:id="71" w:name="api-endpoint-alignment"/>
+      <w:bookmarkStart w:id="73" w:name="api-endpoint-alignment"/>
       <w:r>
         <w:t xml:space="preserve">12.5 API Endpoint Alignment</w:t>
       </w:r>
-      <w:bookmarkEnd w:id="71"/>
+      <w:bookmarkEnd w:id="73"/>
     </w:p>
     <w:tbl>
       <w:tblPr>
@@ -9698,11 +10373,11 @@
       <w:pPr>
         <w:pStyle w:val="Heading3"/>
       </w:pPr>
-      <w:bookmarkStart w:id="72" w:name="role-based-access-control-rbac"/>
+      <w:bookmarkStart w:id="74" w:name="role-based-access-control-rbac"/>
       <w:r>
         <w:t xml:space="preserve">12.6 Role-Based Access Control (RBAC)</w:t>
       </w:r>
-      <w:bookmarkEnd w:id="72"/>
+      <w:bookmarkEnd w:id="74"/>
     </w:p>
     <w:p>
       <w:pPr>
@@ -10023,21 +10698,21 @@
       <w:pPr>
         <w:pStyle w:val="Heading2"/>
       </w:pPr>
-      <w:bookmarkStart w:id="73" w:name="appendix"/>
+      <w:bookmarkStart w:id="75" w:name="appendix"/>
       <w:r>
         <w:t xml:space="preserve">13. Appendix</w:t>
       </w:r>
-      <w:bookmarkEnd w:id="73"/>
+      <w:bookmarkEnd w:id="75"/>
     </w:p>
     <w:p>
       <w:pPr>
         <w:pStyle w:val="Heading3"/>
       </w:pPr>
-      <w:bookmarkStart w:id="74" w:name="job-status-lifecycle"/>
+      <w:bookmarkStart w:id="76" w:name="job-status-lifecycle"/>
       <w:r>
         <w:t xml:space="preserve">13.1 Job Status Lifecycle</w:t>
       </w:r>
-      <w:bookmarkEnd w:id="74"/>
+      <w:bookmarkEnd w:id="76"/>
     </w:p>
     <w:p>
       <w:pPr>
@@ -10063,11 +10738,11 @@
       <w:pPr>
         <w:pStyle w:val="Heading3"/>
       </w:pPr>
-      <w:bookmarkStart w:id="75" w:name="mapping-score-interpretation"/>
+      <w:bookmarkStart w:id="77" w:name="mapping-score-interpretation"/>
       <w:r>
         <w:t xml:space="preserve">13.2 Mapping Score Interpretation</w:t>
       </w:r>
-      <w:bookmarkEnd w:id="75"/>
+      <w:bookmarkEnd w:id="77"/>
     </w:p>
     <w:tbl>
       <w:tblPr>
@@ -10216,11 +10891,11 @@
       <w:pPr>
         <w:pStyle w:val="Heading3"/>
       </w:pPr>
-      <w:bookmarkStart w:id="76" w:name="common-frameworks"/>
+      <w:bookmarkStart w:id="78" w:name="common-frameworks"/>
       <w:r>
         <w:t xml:space="preserve">13.3 Common Frameworks</w:t>
       </w:r>
-      <w:bookmarkEnd w:id="76"/>
+      <w:bookmarkEnd w:id="78"/>
     </w:p>
     <w:tbl>
       <w:tblPr>
@@ -10967,6 +11642,9 @@
     <w:abstractNumId w:val="991"/>
   </w:num>
   <w:num w:numId="1006">
+    <w:abstractNumId w:val="991"/>
+  </w:num>
+  <w:num w:numId="1007">
     <w:abstractNumId w:val="99711"/>
     <w:lvlOverride w:ilvl="0">
       <w:startOverride w:val="1"/>
@@ -10995,9 +11673,6 @@
     <w:lvlOverride w:ilvl="8">
       <w:startOverride w:val="1"/>
     </w:lvlOverride>
-  </w:num>
-  <w:num w:numId="1007">
-    <w:abstractNumId w:val="991"/>
   </w:num>
   <w:num w:numId="1008">
     <w:abstractNumId w:val="991"/>
@@ -11033,6 +11708,9 @@
     <w:abstractNumId w:val="991"/>
   </w:num>
   <w:num w:numId="1019">
+    <w:abstractNumId w:val="991"/>
+  </w:num>
+  <w:num w:numId="1020">
     <w:abstractNumId w:val="99411"/>
     <w:lvlOverride w:ilvl="0">
       <w:startOverride w:val="1"/>

</xml_diff>